<commit_message>
adding read me stuff
</commit_message>
<xml_diff>
--- a/Research/topic/My topic is about fitness.docx
+++ b/Research/topic/My topic is about fitness.docx
@@ -6,6 +6,7 @@
       <w:r>
         <w:tab/>
       </w:r>
+      <w:bookmarkStart w:id="0" w:name="_GoBack"/>
       <w:r>
         <w:t>My topic is about fitness. I want to incorporate the word Google into things that deal with working out, eating hea</w:t>
       </w:r>
@@ -73,8 +74,13 @@
         <w:t>have yummy-nutritious food to grub on</w:t>
       </w:r>
       <w:r>
-        <w:t xml:space="preserve"> and repeat</w:t>
-      </w:r>
+        <w:t xml:space="preserve"> so I don’t get tempted by </w:t>
+      </w:r>
+      <w:proofErr w:type="spellStart"/>
+      <w:r>
+        <w:t>junkfood</w:t>
+      </w:r>
+      <w:proofErr w:type="spellEnd"/>
       <w:r>
         <w:t>.</w:t>
       </w:r>
@@ -162,8 +168,6 @@
       <w:r>
         <w:t xml:space="preserve">o my body and how treat my body. </w:t>
       </w:r>
-      <w:bookmarkStart w:id="0" w:name="_GoBack"/>
-      <w:bookmarkEnd w:id="0"/>
     </w:p>
     <w:p>
       <w:r>
@@ -180,6 +184,7 @@
       <w:r>
         <w:tab/>
       </w:r>
+      <w:bookmarkEnd w:id="0"/>
     </w:p>
     <w:sectPr>
       <w:pgSz w:w="12240" w:h="15840"/>

</xml_diff>